<commit_message>
added gamePlayed and GameQuestions java classes
</commit_message>
<xml_diff>
--- a/Documentation/ConstitutionHistoryQuestions.docx
+++ b/Documentation/ConstitutionHistoryQuestions.docx
@@ -13,6 +13,36 @@
       </w:r>
     </w:p>
     <w:p>
+      <w:bookmarkStart w:id="0" w:name="_GoBack"/>
+      <w:bookmarkEnd w:id="0"/>
+      <w:r>
+        <w:t>t</w:t>
+      </w:r>
+      <w:r>
+        <w:t xml:space="preserve">he US constitution the? </w:t>
+      </w:r>
+      <w:proofErr w:type="gramStart"/>
+      <w:r>
+        <w:rPr>
+          <w:rFonts w:ascii="Georgia" w:hAnsi="Georgia"/>
+          <w:color w:val="666666"/>
+          <w:sz w:val="20"/>
+          <w:szCs w:val="20"/>
+        </w:rPr>
+        <w:t>oldest</w:t>
+      </w:r>
+      <w:proofErr w:type="gramEnd"/>
+      <w:r>
+        <w:rPr>
+          <w:rFonts w:ascii="Georgia" w:hAnsi="Georgia"/>
+          <w:color w:val="666666"/>
+          <w:sz w:val="20"/>
+          <w:szCs w:val="20"/>
+        </w:rPr>
+        <w:t xml:space="preserve"> and shortest written Constitution of any major government in the world</w:t>
+      </w:r>
+    </w:p>
+    <w:p>
       <w:r>
         <w:t>How many words does the US Constitution have? 4,543</w:t>
       </w:r>
@@ -576,16 +606,7 @@
           <w:sz w:val="20"/>
           <w:szCs w:val="20"/>
         </w:rPr>
-        <w:t>In Article I of the US constitution, which section convers</w:t>
-      </w:r>
-      <w:r>
-        <w:rPr>
-          <w:rFonts w:ascii="Georgia" w:hAnsi="Georgia"/>
-          <w:color w:val="666666"/>
-          <w:sz w:val="20"/>
-          <w:szCs w:val="20"/>
-        </w:rPr>
-        <w:t xml:space="preserve"> age requirements and term limits of congress</w:t>
+        <w:t>In Article I of the US constitution, which section convers age requirements and term limits of congress</w:t>
       </w:r>
       <w:r>
         <w:rPr>
@@ -642,38 +663,18 @@
           <w:sz w:val="20"/>
           <w:szCs w:val="20"/>
         </w:rPr>
-        <w:t>In Article I of the US C</w:t>
-      </w:r>
-      <w:r>
-        <w:rPr>
-          <w:rFonts w:ascii="Georgia" w:hAnsi="Georgia"/>
-          <w:color w:val="666666"/>
-          <w:sz w:val="20"/>
-          <w:szCs w:val="20"/>
-        </w:rPr>
-        <w:t>onstitution, which section convers</w:t>
-      </w:r>
-      <w:r>
-        <w:rPr>
-          <w:rFonts w:ascii="Georgia" w:hAnsi="Georgia"/>
-          <w:color w:val="666666"/>
-          <w:sz w:val="20"/>
-          <w:szCs w:val="20"/>
-        </w:rPr>
-        <w:t xml:space="preserve"> how many Senators each state will have? Section 3</w:t>
-      </w:r>
-    </w:p>
-    <w:p>
-      <w:pPr>
-        <w:rPr>
-          <w:rFonts w:ascii="Georgia" w:hAnsi="Georgia"/>
-          <w:color w:val="666666"/>
-          <w:sz w:val="20"/>
-          <w:szCs w:val="20"/>
-        </w:rPr>
-      </w:pPr>
-      <w:bookmarkStart w:id="0" w:name="_GoBack"/>
-      <w:bookmarkEnd w:id="0"/>
+        <w:t>In Article I of the US Constitution, which section convers how many Senators each state will have? Section 3</w:t>
+      </w:r>
+    </w:p>
+    <w:p>
+      <w:pPr>
+        <w:rPr>
+          <w:rFonts w:ascii="Georgia" w:hAnsi="Georgia"/>
+          <w:color w:val="666666"/>
+          <w:sz w:val="20"/>
+          <w:szCs w:val="20"/>
+        </w:rPr>
+      </w:pPr>
     </w:p>
     <w:p>
       <w:pPr>

</xml_diff>